<commit_message>
Added documention + review of sprint 3
</commit_message>
<xml_diff>
--- a/Artifacts/Sprint 2/Documentation of sprint 2.docx
+++ b/Artifacts/Sprint 2/Documentation of sprint 2.docx
@@ -13,8 +13,10 @@
         <w:rPr>
           <w:lang w:val="en-US"/>
         </w:rPr>
-        <w:t>Documentation of sprint 1</w:t>
-      </w:r>
+        <w:t>Documentation of sprint 2</w:t>
+      </w:r>
+      <w:bookmarkStart w:id="0" w:name="_GoBack"/>
+      <w:bookmarkEnd w:id="0"/>
     </w:p>
     <w:p>
       <w:pPr>
@@ -54,21 +56,7 @@
         <w:rPr>
           <w:lang w:val="en-US"/>
         </w:rPr>
-        <w:t xml:space="preserve">Day one we started out looking at our diagrams to see what updated had to be made, when that was </w:t>
-      </w:r>
-      <w:proofErr w:type="gramStart"/>
-      <w:r>
-        <w:rPr>
-          <w:lang w:val="en-US"/>
-        </w:rPr>
-        <w:t>done,</w:t>
-      </w:r>
-      <w:proofErr w:type="gramEnd"/>
-      <w:r>
-        <w:rPr>
-          <w:lang w:val="en-US"/>
-        </w:rPr>
-        <w:t xml:space="preserve"> we started coding on our separate parts of the program, extending functionality in all ends.</w:t>
+        <w:t>Day one we started out looking at our diagrams to see what updated had to be made, when that was done, we started coding on our separate parts of the program, extending functionality in all ends.</w:t>
       </w:r>
     </w:p>
     <w:p>
@@ -180,8 +168,6 @@
         </w:rPr>
         <w:t xml:space="preserve">The User interface is nearing a finished state. All the controls the user needs to fully operate the program has been added. Some of these controls are not functional yet, and only serve as placeholders until the back end is ready to be tied up to these buttons. </w:t>
       </w:r>
-      <w:bookmarkStart w:id="0" w:name="_GoBack"/>
-      <w:bookmarkEnd w:id="0"/>
     </w:p>
     <w:p>
       <w:pPr>
@@ -263,41 +249,13 @@
         <w:rPr>
           <w:lang w:val="en-US"/>
         </w:rPr>
-        <w:t xml:space="preserve">Our Document Class was changed in several ways since last </w:t>
-      </w:r>
-      <w:proofErr w:type="spellStart"/>
-      <w:r>
-        <w:rPr>
-          <w:lang w:val="en-US"/>
-        </w:rPr>
-        <w:t>sprint</w:t>
-      </w:r>
-      <w:proofErr w:type="spellEnd"/>
-      <w:r>
-        <w:rPr>
-          <w:lang w:val="en-US"/>
-        </w:rPr>
-        <w:t>. The biggest change being</w:t>
-      </w:r>
-      <w:r>
-        <w:rPr>
-          <w:lang w:val="en-US"/>
-        </w:rPr>
-        <w:t xml:space="preserve"> the </w:t>
-      </w:r>
-      <w:proofErr w:type="spellStart"/>
-      <w:r>
-        <w:rPr>
-          <w:lang w:val="en-US"/>
-        </w:rPr>
-        <w:t>MergeWith</w:t>
-      </w:r>
-      <w:proofErr w:type="spellEnd"/>
-      <w:r>
-        <w:rPr>
-          <w:lang w:val="en-US"/>
-        </w:rPr>
-        <w:t xml:space="preserve"> func</w:t>
+        <w:t>Our Document Class was changed in several ways since last sprint. The biggest change being</w:t>
+      </w:r>
+      <w:r>
+        <w:rPr>
+          <w:lang w:val="en-US"/>
+        </w:rPr>
+        <w:t xml:space="preserve"> the MergeWith func</w:t>
       </w:r>
       <w:r>
         <w:rPr>
@@ -315,54 +273,20 @@
         <w:rPr>
           <w:lang w:val="en-US"/>
         </w:rPr>
-        <w:t xml:space="preserve">The </w:t>
-      </w:r>
-      <w:proofErr w:type="spellStart"/>
-      <w:r>
-        <w:rPr>
-          <w:lang w:val="en-US"/>
-        </w:rPr>
-        <w:t>MergeWith</w:t>
-      </w:r>
-      <w:proofErr w:type="spellEnd"/>
-      <w:r>
-        <w:rPr>
-          <w:lang w:val="en-US"/>
-        </w:rPr>
-        <w:t xml:space="preserve"> function now takes all changes in the document into account, and generates a fitting </w:t>
-      </w:r>
-      <w:proofErr w:type="spellStart"/>
-      <w:r>
-        <w:rPr>
-          <w:lang w:val="en-US"/>
-        </w:rPr>
-        <w:t>changeLog</w:t>
-      </w:r>
-      <w:proofErr w:type="spellEnd"/>
-      <w:r>
-        <w:rPr>
-          <w:lang w:val="en-US"/>
-        </w:rPr>
-        <w:t xml:space="preserve"> according to the changes. </w:t>
-      </w:r>
-    </w:p>
-    <w:p>
-      <w:pPr>
-        <w:rPr>
-          <w:lang w:val="en-US"/>
-        </w:rPr>
-      </w:pPr>
-      <w:r>
-        <w:rPr>
-          <w:lang w:val="en-US"/>
-        </w:rPr>
-        <w:t>A</w:t>
-      </w:r>
-      <w:r>
-        <w:rPr>
-          <w:lang w:val="en-US"/>
-        </w:rPr>
-        <w:t xml:space="preserve"> document is no longer “shared”, as that is handled by our new class “Project”.</w:t>
+        <w:t xml:space="preserve">The MergeWith function now takes all changes in the document into account, and generates a fitting changeLog according to the changes. </w:t>
+      </w:r>
+    </w:p>
+    <w:p>
+      <w:pPr>
+        <w:rPr>
+          <w:lang w:val="en-US"/>
+        </w:rPr>
+      </w:pPr>
+      <w:r>
+        <w:rPr>
+          <w:lang w:val="en-US"/>
+        </w:rPr>
+        <w:t>A document is no longer “shared”, as that is handled by our new class “Project”.</w:t>
       </w:r>
       <w:r>
         <w:rPr>
@@ -406,40 +330,24 @@
           <w:lang w:val="en-US"/>
         </w:rPr>
       </w:pPr>
-      <w:proofErr w:type="spellStart"/>
       <w:r>
         <w:rPr>
           <w:lang w:val="en-US"/>
         </w:rPr>
         <w:t>IFileSystemComponent</w:t>
       </w:r>
-      <w:proofErr w:type="spellEnd"/>
-    </w:p>
-    <w:p>
-      <w:pPr>
-        <w:rPr>
-          <w:lang w:val="en-US"/>
-        </w:rPr>
-      </w:pPr>
-      <w:r>
-        <w:rPr>
-          <w:lang w:val="en-US"/>
-        </w:rPr>
-        <w:t xml:space="preserve">The </w:t>
-      </w:r>
-      <w:proofErr w:type="spellStart"/>
-      <w:r>
-        <w:rPr>
-          <w:lang w:val="en-US"/>
-        </w:rPr>
-        <w:t>IFileSystemComponent</w:t>
-      </w:r>
-      <w:proofErr w:type="spellEnd"/>
-      <w:r>
-        <w:rPr>
-          <w:lang w:val="en-US"/>
-        </w:rPr>
-        <w:t xml:space="preserve"> has not been changed since the last sprint.</w:t>
+    </w:p>
+    <w:p>
+      <w:pPr>
+        <w:rPr>
+          <w:lang w:val="en-US"/>
+        </w:rPr>
+      </w:pPr>
+      <w:r>
+        <w:rPr>
+          <w:lang w:val="en-US"/>
+        </w:rPr>
+        <w:t>The IFileSystemComponent has not been changed since the last sprint.</w:t>
       </w:r>
     </w:p>
     <w:p>
@@ -449,68 +357,24 @@
           <w:lang w:val="en-US"/>
         </w:rPr>
       </w:pPr>
-      <w:proofErr w:type="spellStart"/>
       <w:r>
         <w:rPr>
           <w:lang w:val="en-US"/>
         </w:rPr>
         <w:t>Doctype</w:t>
       </w:r>
-      <w:proofErr w:type="spellEnd"/>
-    </w:p>
-    <w:p>
-      <w:pPr>
-        <w:rPr>
-          <w:lang w:val="en-US"/>
-        </w:rPr>
-      </w:pPr>
-      <w:r>
-        <w:rPr>
-          <w:lang w:val="en-US"/>
-        </w:rPr>
-        <w:t xml:space="preserve">The </w:t>
-      </w:r>
-      <w:proofErr w:type="spellStart"/>
-      <w:r>
-        <w:rPr>
-          <w:lang w:val="en-US"/>
-        </w:rPr>
-        <w:t>enum</w:t>
-      </w:r>
-      <w:proofErr w:type="spellEnd"/>
-      <w:r>
-        <w:rPr>
-          <w:lang w:val="en-US"/>
-        </w:rPr>
-        <w:t xml:space="preserve"> “</w:t>
-      </w:r>
-      <w:proofErr w:type="spellStart"/>
-      <w:r>
-        <w:rPr>
-          <w:lang w:val="en-US"/>
-        </w:rPr>
-        <w:t>IFileSystemComponentEnum</w:t>
-      </w:r>
-      <w:proofErr w:type="spellEnd"/>
-      <w:r>
-        <w:rPr>
-          <w:lang w:val="en-US"/>
-        </w:rPr>
-        <w:t xml:space="preserve">” was renamed to </w:t>
-      </w:r>
-      <w:proofErr w:type="spellStart"/>
-      <w:r>
-        <w:rPr>
-          <w:lang w:val="en-US"/>
-        </w:rPr>
-        <w:t>Doctype</w:t>
-      </w:r>
-      <w:proofErr w:type="spellEnd"/>
-      <w:r>
-        <w:rPr>
-          <w:lang w:val="en-US"/>
-        </w:rPr>
-        <w:t>, and a new third value was added, which is “Project”.</w:t>
+    </w:p>
+    <w:p>
+      <w:pPr>
+        <w:rPr>
+          <w:lang w:val="en-US"/>
+        </w:rPr>
+      </w:pPr>
+      <w:r>
+        <w:rPr>
+          <w:lang w:val="en-US"/>
+        </w:rPr>
+        <w:t>The enum “IFileSystemComponentEnum” was renamed to Doctype, and a new third value was added, which is “Project”.</w:t>
       </w:r>
     </w:p>
     <w:p>
@@ -520,84 +384,24 @@
           <w:lang w:val="en-US"/>
         </w:rPr>
       </w:pPr>
-      <w:proofErr w:type="spellStart"/>
       <w:r>
         <w:rPr>
           <w:lang w:val="en-US"/>
         </w:rPr>
         <w:t>DocumentStruct</w:t>
       </w:r>
-      <w:proofErr w:type="spellEnd"/>
-    </w:p>
-    <w:p>
-      <w:pPr>
-        <w:rPr>
-          <w:lang w:val="en-US"/>
-        </w:rPr>
-      </w:pPr>
-      <w:r>
-        <w:rPr>
-          <w:lang w:val="en-US"/>
-        </w:rPr>
-        <w:t xml:space="preserve">This sprint also included the introduction of the </w:t>
-      </w:r>
-      <w:proofErr w:type="spellStart"/>
-      <w:r>
-        <w:rPr>
-          <w:lang w:val="en-US"/>
-        </w:rPr>
-        <w:t>DocumentStruct</w:t>
-      </w:r>
-      <w:proofErr w:type="spellEnd"/>
-      <w:r>
-        <w:rPr>
-          <w:lang w:val="en-US"/>
-        </w:rPr>
-        <w:t xml:space="preserve">, which is used to store enough information to create a suitable </w:t>
-      </w:r>
-      <w:proofErr w:type="spellStart"/>
-      <w:proofErr w:type="gramStart"/>
-      <w:r>
-        <w:rPr>
-          <w:lang w:val="en-US"/>
-        </w:rPr>
-        <w:t>Gui</w:t>
-      </w:r>
-      <w:proofErr w:type="spellEnd"/>
-      <w:proofErr w:type="gramEnd"/>
-      <w:r>
-        <w:rPr>
-          <w:lang w:val="en-US"/>
-        </w:rPr>
-        <w:t xml:space="preserve"> from, with information taken from the storage, without pulling out and handling large amounts of data, of which very little is needed. The </w:t>
-      </w:r>
-      <w:proofErr w:type="spellStart"/>
-      <w:r>
-        <w:rPr>
-          <w:lang w:val="en-US"/>
-        </w:rPr>
-        <w:t>documentStruct</w:t>
-      </w:r>
-      <w:proofErr w:type="spellEnd"/>
-      <w:r>
-        <w:rPr>
-          <w:lang w:val="en-US"/>
-        </w:rPr>
-        <w:t xml:space="preserve"> also inherits from </w:t>
-      </w:r>
-      <w:proofErr w:type="spellStart"/>
-      <w:r>
-        <w:rPr>
-          <w:lang w:val="en-US"/>
-        </w:rPr>
-        <w:t>IFileSystemComponent</w:t>
-      </w:r>
-      <w:proofErr w:type="spellEnd"/>
-      <w:r>
-        <w:rPr>
-          <w:lang w:val="en-US"/>
-        </w:rPr>
-        <w:t>.</w:t>
+    </w:p>
+    <w:p>
+      <w:pPr>
+        <w:rPr>
+          <w:lang w:val="en-US"/>
+        </w:rPr>
+      </w:pPr>
+      <w:r>
+        <w:rPr>
+          <w:lang w:val="en-US"/>
+        </w:rPr>
+        <w:t>This sprint also included the introduction of the DocumentStruct, which is used to store enough information to create a suitable Gui from, with information taken from the storage, without pulling out and handling large amounts of data, of which very little is needed. The documentStruct also inherits from IFileSystemComponent.</w:t>
       </w:r>
     </w:p>
     <w:p>
@@ -624,21 +428,7 @@
         <w:rPr>
           <w:lang w:val="en-US"/>
         </w:rPr>
-        <w:t xml:space="preserve">The Project class was added to allow users to shared entire “folders”, which are named projects. Projects function in almost the same manner as folders, being that they can contain children that are </w:t>
-      </w:r>
-      <w:proofErr w:type="spellStart"/>
-      <w:r>
-        <w:rPr>
-          <w:lang w:val="en-US"/>
-        </w:rPr>
-        <w:t>IFileSystemComponents</w:t>
-      </w:r>
-      <w:proofErr w:type="spellEnd"/>
-      <w:r>
-        <w:rPr>
-          <w:lang w:val="en-US"/>
-        </w:rPr>
-        <w:t xml:space="preserve">, which is why it extends the folder class. </w:t>
+        <w:t xml:space="preserve">The Project class was added to allow users to shared entire “folders”, which are named projects. Projects function in almost the same manner as folders, being that they can contain children that are IFileSystemComponents, which is why it extends the folder class. </w:t>
       </w:r>
       <w:r>
         <w:rPr>
@@ -684,29 +474,7 @@
         <w:rPr>
           <w:lang w:val="en-US"/>
         </w:rPr>
-        <w:t xml:space="preserve">system, it creates a folder and some </w:t>
-      </w:r>
-      <w:proofErr w:type="spellStart"/>
-      <w:proofErr w:type="gramStart"/>
-      <w:r>
-        <w:rPr>
-          <w:lang w:val="en-US"/>
-        </w:rPr>
-        <w:t>metainformation</w:t>
-      </w:r>
-      <w:proofErr w:type="spellEnd"/>
-      <w:r>
-        <w:rPr>
-          <w:lang w:val="en-US"/>
-        </w:rPr>
-        <w:t>(</w:t>
-      </w:r>
-      <w:proofErr w:type="gramEnd"/>
-      <w:r>
-        <w:rPr>
-          <w:lang w:val="en-US"/>
-        </w:rPr>
-        <w:t>a .txt file) which says something about the owner of the project and who it shared with. We can also at this moment, given a project id, create a new project from the files the file</w:t>
+        <w:t>system, it creates a folder and some metainformation(a .txt file) which says something about the owner of the project and who it shared with. We can also at this moment, given a project id, create a new project from the files the file</w:t>
       </w:r>
       <w:r>
         <w:rPr>
@@ -718,21 +486,7 @@
         <w:rPr>
           <w:lang w:val="en-US"/>
         </w:rPr>
-        <w:t xml:space="preserve">system, and return the project object as it should look like for </w:t>
-      </w:r>
-      <w:proofErr w:type="spellStart"/>
-      <w:r>
-        <w:rPr>
-          <w:lang w:val="en-US"/>
-        </w:rPr>
-        <w:t>gui</w:t>
-      </w:r>
-      <w:proofErr w:type="spellEnd"/>
-      <w:r>
-        <w:rPr>
-          <w:lang w:val="en-US"/>
-        </w:rPr>
-        <w:t xml:space="preserve"> representation.</w:t>
+        <w:t>system, and return the project object as it should look like for gui representation.</w:t>
       </w:r>
     </w:p>
     <w:p>
@@ -772,21 +526,7 @@
         <w:rPr>
           <w:lang w:val="en-US"/>
         </w:rPr>
-        <w:t xml:space="preserve">A lot of time during this sprint was spent doing </w:t>
-      </w:r>
-      <w:proofErr w:type="spellStart"/>
-      <w:r>
-        <w:rPr>
-          <w:lang w:val="en-US"/>
-        </w:rPr>
-        <w:t>reserach</w:t>
-      </w:r>
-      <w:proofErr w:type="spellEnd"/>
-      <w:r>
-        <w:rPr>
-          <w:lang w:val="en-US"/>
-        </w:rPr>
-        <w:t xml:space="preserve"> and considering the specifics of the implementation of the server. In its current state, the server is runnable and the client application is able to contact the server correctly. The server has no behavior implemented yet. The server i</w:t>
+        <w:t>A lot of time during this sprint was spent doing reserach and considering the specifics of the implementation of the server. In its current state, the server is runnable and the client application is able to contact the server correctly. The server has no behavior implemented yet. The server i</w:t>
       </w:r>
       <w:r>
         <w:rPr>

</xml_diff>